<commit_message>
final changes for launch summer menu
</commit_message>
<xml_diff>
--- a/menu_summer/MENU VERAO 2025/BAR/English BAR Big 02-05-2025.docx
+++ b/menu_summer/MENU VERAO 2025/BAR/English BAR Big 02-05-2025.docx
@@ -1,6 +1,6 @@
 
 <file path=word/document.xml><?xml version="1.0" encoding="utf-8"?>
-<w:document xmlns:wpc="http://schemas.microsoft.com/office/word/2010/wordprocessingCanvas" xmlns:cx="http://schemas.microsoft.com/office/drawing/2014/chartex" xmlns:cx1="http://schemas.microsoft.com/office/drawing/2015/9/8/chartex" xmlns:cx2="http://schemas.microsoft.com/office/drawing/2015/10/21/chartex" xmlns:cx3="http://schemas.microsoft.com/office/drawing/2016/5/9/chartex" xmlns:cx4="http://schemas.microsoft.com/office/drawing/2016/5/10/chartex" xmlns:cx5="http://schemas.microsoft.com/office/drawing/2016/5/11/chartex" xmlns:cx6="http://schemas.microsoft.com/office/drawing/2016/5/12/chartex" xmlns:cx7="http://schemas.microsoft.com/office/drawing/2016/5/13/chartex" xmlns:cx8="http://schemas.microsoft.com/office/drawing/2016/5/14/chartex" xmlns:mc="http://schemas.openxmlformats.org/markup-compatibility/2006" xmlns:aink="http://schemas.microsoft.com/office/drawing/2016/ink" xmlns:am3d="http://schemas.microsoft.com/office/drawing/2017/model3d" xmlns:o="urn:schemas-microsoft-com:office:office" xmlns:oel="http://schemas.microsoft.com/office/2019/extlst" xmlns:r="http://schemas.openxmlformats.org/officeDocument/2006/relationships" xmlns:m="http://schemas.openxmlformats.org/officeDocument/2006/math" xmlns:v="urn:schemas-microsoft-com:vml" xmlns:wp14="http://schemas.microsoft.com/office/word/2010/wordprocessingDrawing" xmlns:wp="http://schemas.openxmlformats.org/drawingml/2006/wordprocessingDrawing" xmlns:w10="urn:schemas-microsoft-com:office:word" xmlns:w="http://schemas.openxmlformats.org/wordprocessingml/2006/main" xmlns:w14="http://schemas.microsoft.com/office/word/2010/wordml" xmlns:w15="http://schemas.microsoft.com/office/word/2012/wordml" xmlns:w16cex="http://schemas.microsoft.com/office/word/2018/wordml/cex" xmlns:w16cid="http://schemas.microsoft.com/office/word/2016/wordml/cid" xmlns:w16="http://schemas.microsoft.com/office/word/2018/wordml" xmlns:w16du="http://schemas.microsoft.com/office/word/2023/wordml/word16du" xmlns:w16sdtdh="http://schemas.microsoft.com/office/word/2020/wordml/sdtdatahash" xmlns:w16sdtfl="http://schemas.microsoft.com/office/word/2024/wordml/sdtformatlock" xmlns:w16se="http://schemas.microsoft.com/office/word/2015/wordml/symex" xmlns:wpg="http://schemas.microsoft.com/office/word/2010/wordprocessingGroup" xmlns:wpi="http://schemas.microsoft.com/office/word/2010/wordprocessingInk" xmlns:wne="http://schemas.microsoft.com/office/word/2006/wordml" xmlns:wps="http://schemas.microsoft.com/office/word/2010/wordprocessingShape" mc:Ignorable="w14 w15 w16se w16cid w16 w16cex w16sdtdh w16sdtfl w16du wp14">
+<w:document xmlns:wpc="http://schemas.microsoft.com/office/word/2010/wordprocessingCanvas" xmlns:mc="http://schemas.openxmlformats.org/markup-compatibility/2006" xmlns:o="urn:schemas-microsoft-com:office:office" xmlns:r="http://schemas.openxmlformats.org/officeDocument/2006/relationships" xmlns:m="http://schemas.openxmlformats.org/officeDocument/2006/math" xmlns:v="urn:schemas-microsoft-com:vml" xmlns:wp14="http://schemas.microsoft.com/office/word/2010/wordprocessingDrawing" xmlns:wp="http://schemas.openxmlformats.org/drawingml/2006/wordprocessingDrawing" xmlns:w10="urn:schemas-microsoft-com:office:word" xmlns:w="http://schemas.openxmlformats.org/wordprocessingml/2006/main" xmlns:w14="http://schemas.microsoft.com/office/word/2010/wordml" xmlns:w15="http://schemas.microsoft.com/office/word/2012/wordml" xmlns:wpg="http://schemas.microsoft.com/office/word/2010/wordprocessingGroup" xmlns:wpi="http://schemas.microsoft.com/office/word/2010/wordprocessingInk" xmlns:wne="http://schemas.microsoft.com/office/word/2006/wordml" xmlns:wps="http://schemas.microsoft.com/office/word/2010/wordprocessingShape" mc:Ignorable="w14 w15 wp14">
   <w:body>
     <w:p>
       <w:pPr>
@@ -294,7 +294,6 @@
                 <w:lang w:val="en-GB"/>
               </w:rPr>
             </w:pPr>
-            <w:proofErr w:type="spellStart"/>
             <w:r>
               <w:rPr>
                 <w:rFonts w:ascii="Book Antiqua" w:hAnsi="Book Antiqua"/>
@@ -306,7 +305,6 @@
               </w:rPr>
               <w:t>Moscatel</w:t>
             </w:r>
-            <w:proofErr w:type="spellEnd"/>
           </w:p>
         </w:tc>
         <w:tc>
@@ -726,40 +724,16 @@
                 <w:lang w:val="en-GB"/>
               </w:rPr>
             </w:pPr>
-            <w:proofErr w:type="spellStart"/>
-            <w:r>
-              <w:rPr>
-                <w:rFonts w:ascii="Book Antiqua" w:hAnsi="Book Antiqua"/>
-                <w:b/>
-                <w:bCs/>
-                <w:sz w:val="32"/>
-                <w:szCs w:val="32"/>
-              </w:rPr>
-              <w:t>Fuze</w:t>
-            </w:r>
-            <w:proofErr w:type="spellEnd"/>
-            <w:r>
-              <w:rPr>
-                <w:rFonts w:ascii="Book Antiqua" w:hAnsi="Book Antiqua"/>
-                <w:b/>
-                <w:bCs/>
-                <w:sz w:val="32"/>
-                <w:szCs w:val="32"/>
-              </w:rPr>
-              <w:t xml:space="preserve"> </w:t>
-            </w:r>
-            <w:proofErr w:type="spellStart"/>
-            <w:r>
-              <w:rPr>
-                <w:rFonts w:ascii="Book Antiqua" w:hAnsi="Book Antiqua"/>
-                <w:b/>
-                <w:bCs/>
-                <w:sz w:val="32"/>
-                <w:szCs w:val="32"/>
-              </w:rPr>
-              <w:t>Tea</w:t>
-            </w:r>
-            <w:proofErr w:type="spellEnd"/>
+            <w:r>
+              <w:rPr>
+                <w:rFonts w:ascii="Book Antiqua" w:hAnsi="Book Antiqua"/>
+                <w:b/>
+                <w:bCs/>
+                <w:sz w:val="32"/>
+                <w:szCs w:val="32"/>
+              </w:rPr>
+              <w:t>Fuze Tea</w:t>
+            </w:r>
           </w:p>
         </w:tc>
         <w:tc>
@@ -1954,6 +1928,7 @@
                 <w:szCs w:val="36"/>
                 <w:lang w:val="en-GB"/>
               </w:rPr>
+              <w:lastRenderedPageBreak/>
               <w:t>Hot drinks</w:t>
             </w:r>
           </w:p>
@@ -2589,29 +2564,16 @@
                 <w:lang w:val="en-GB"/>
               </w:rPr>
             </w:pPr>
-            <w:proofErr w:type="spellStart"/>
-            <w:r>
-              <w:rPr>
-                <w:rFonts w:ascii="Book Antiqua" w:hAnsi="Book Antiqua"/>
-                <w:b/>
-                <w:bCs/>
-                <w:sz w:val="32"/>
-                <w:szCs w:val="32"/>
-                <w:lang w:val="en-GB"/>
-              </w:rPr>
-              <w:t>Galão</w:t>
-            </w:r>
-            <w:proofErr w:type="spellEnd"/>
-            <w:r>
-              <w:rPr>
-                <w:rFonts w:ascii="Book Antiqua" w:hAnsi="Book Antiqua"/>
-                <w:b/>
-                <w:bCs/>
-                <w:sz w:val="32"/>
-                <w:szCs w:val="32"/>
-                <w:lang w:val="en-GB"/>
-              </w:rPr>
-              <w:t xml:space="preserve"> </w:t>
+            <w:r>
+              <w:rPr>
+                <w:rFonts w:ascii="Book Antiqua" w:hAnsi="Book Antiqua"/>
+                <w:b/>
+                <w:bCs/>
+                <w:sz w:val="32"/>
+                <w:szCs w:val="32"/>
+                <w:lang w:val="en-GB"/>
+              </w:rPr>
+              <w:t xml:space="preserve">Galão </w:t>
             </w:r>
             <w:r>
               <w:rPr>
@@ -2943,29 +2905,16 @@
                 <w:lang w:val="en-GB"/>
               </w:rPr>
             </w:pPr>
-            <w:proofErr w:type="spellStart"/>
-            <w:r>
-              <w:rPr>
-                <w:rFonts w:ascii="Book Antiqua" w:hAnsi="Book Antiqua"/>
-                <w:b/>
-                <w:bCs/>
-                <w:sz w:val="32"/>
-                <w:szCs w:val="32"/>
-                <w:lang w:val="en-GB"/>
-              </w:rPr>
-              <w:t>Sagres</w:t>
-            </w:r>
-            <w:proofErr w:type="spellEnd"/>
-            <w:r>
-              <w:rPr>
-                <w:rFonts w:ascii="Book Antiqua" w:hAnsi="Book Antiqua"/>
-                <w:b/>
-                <w:bCs/>
-                <w:sz w:val="32"/>
-                <w:szCs w:val="32"/>
-                <w:lang w:val="en-GB"/>
-              </w:rPr>
-              <w:t xml:space="preserve"> 33cl </w:t>
+            <w:r>
+              <w:rPr>
+                <w:rFonts w:ascii="Book Antiqua" w:hAnsi="Book Antiqua"/>
+                <w:b/>
+                <w:bCs/>
+                <w:sz w:val="32"/>
+                <w:szCs w:val="32"/>
+                <w:lang w:val="en-GB"/>
+              </w:rPr>
+              <w:t xml:space="preserve">Sagres 33cl </w:t>
             </w:r>
           </w:p>
         </w:tc>
@@ -3518,6 +3467,7 @@
                 <w:szCs w:val="36"/>
                 <w:lang w:val="en-GB"/>
               </w:rPr>
+              <w:lastRenderedPageBreak/>
               <w:t>Imported beer</w:t>
             </w:r>
           </w:p>
@@ -3766,7 +3716,6 @@
                 <w:lang w:val="en-GB"/>
               </w:rPr>
             </w:pPr>
-            <w:proofErr w:type="spellStart"/>
             <w:r>
               <w:rPr>
                 <w:rFonts w:ascii="Book Antiqua" w:hAnsi="Book Antiqua"/>
@@ -3778,7 +3727,6 @@
               </w:rPr>
               <w:t>Panachê</w:t>
             </w:r>
-            <w:proofErr w:type="spellEnd"/>
           </w:p>
         </w:tc>
         <w:tc>
@@ -4159,29 +4107,16 @@
                 <w:lang w:val="en-GB"/>
               </w:rPr>
             </w:pPr>
-            <w:proofErr w:type="spellStart"/>
-            <w:r>
-              <w:rPr>
-                <w:rFonts w:ascii="Book Antiqua" w:hAnsi="Book Antiqua"/>
-                <w:b/>
-                <w:bCs/>
-                <w:sz w:val="32"/>
-                <w:szCs w:val="32"/>
-                <w:lang w:val="en-GB"/>
-              </w:rPr>
-              <w:t>Chimay</w:t>
-            </w:r>
-            <w:proofErr w:type="spellEnd"/>
-            <w:r>
-              <w:rPr>
-                <w:rFonts w:ascii="Book Antiqua" w:hAnsi="Book Antiqua"/>
-                <w:b/>
-                <w:bCs/>
-                <w:sz w:val="32"/>
-                <w:szCs w:val="32"/>
-                <w:lang w:val="en-GB"/>
-              </w:rPr>
-              <w:t xml:space="preserve"> </w:t>
+            <w:r>
+              <w:rPr>
+                <w:rFonts w:ascii="Book Antiqua" w:hAnsi="Book Antiqua"/>
+                <w:b/>
+                <w:bCs/>
+                <w:sz w:val="32"/>
+                <w:szCs w:val="32"/>
+                <w:lang w:val="en-GB"/>
+              </w:rPr>
+              <w:t xml:space="preserve">Chimay </w:t>
             </w:r>
           </w:p>
         </w:tc>
@@ -4427,29 +4362,16 @@
                 <w:lang w:val="en-GB"/>
               </w:rPr>
             </w:pPr>
-            <w:proofErr w:type="spellStart"/>
-            <w:r>
-              <w:rPr>
-                <w:rFonts w:ascii="Book Antiqua" w:hAnsi="Book Antiqua"/>
-                <w:b/>
-                <w:bCs/>
-                <w:sz w:val="32"/>
-                <w:szCs w:val="32"/>
-                <w:lang w:val="en-GB"/>
-              </w:rPr>
-              <w:t>Franziskaner</w:t>
-            </w:r>
-            <w:proofErr w:type="spellEnd"/>
-            <w:r>
-              <w:rPr>
-                <w:rFonts w:ascii="Book Antiqua" w:hAnsi="Book Antiqua"/>
-                <w:b/>
-                <w:bCs/>
-                <w:sz w:val="32"/>
-                <w:szCs w:val="32"/>
-                <w:lang w:val="en-GB"/>
-              </w:rPr>
-              <w:t xml:space="preserve"> </w:t>
+            <w:r>
+              <w:rPr>
+                <w:rFonts w:ascii="Book Antiqua" w:hAnsi="Book Antiqua"/>
+                <w:b/>
+                <w:bCs/>
+                <w:sz w:val="32"/>
+                <w:szCs w:val="32"/>
+                <w:lang w:val="en-GB"/>
+              </w:rPr>
+              <w:t xml:space="preserve">Franziskaner </w:t>
             </w:r>
           </w:p>
         </w:tc>
@@ -5325,6 +5247,7 @@
                 <w:szCs w:val="36"/>
                 <w:lang w:val="en-GB"/>
               </w:rPr>
+              <w:lastRenderedPageBreak/>
               <w:t>Cocktails</w:t>
             </w:r>
           </w:p>
@@ -5669,27 +5592,15 @@
                 <w:szCs w:val="32"/>
               </w:rPr>
             </w:pPr>
-            <w:proofErr w:type="spellStart"/>
-            <w:r>
-              <w:rPr>
-                <w:rFonts w:ascii="Book Antiqua" w:hAnsi="Book Antiqua" w:cstheme="majorHAnsi"/>
-                <w:b/>
-                <w:bCs/>
-                <w:sz w:val="32"/>
-                <w:szCs w:val="32"/>
-              </w:rPr>
-              <w:t>Caipilão</w:t>
-            </w:r>
-            <w:proofErr w:type="spellEnd"/>
-            <w:r>
-              <w:rPr>
-                <w:rFonts w:ascii="Book Antiqua" w:hAnsi="Book Antiqua" w:cstheme="majorHAnsi"/>
-                <w:b/>
-                <w:bCs/>
-                <w:sz w:val="32"/>
-                <w:szCs w:val="32"/>
-              </w:rPr>
-              <w:t xml:space="preserve"> </w:t>
+            <w:r>
+              <w:rPr>
+                <w:rFonts w:ascii="Book Antiqua" w:hAnsi="Book Antiqua" w:cstheme="majorHAnsi"/>
+                <w:b/>
+                <w:bCs/>
+                <w:sz w:val="32"/>
+                <w:szCs w:val="32"/>
+              </w:rPr>
+              <w:t xml:space="preserve">Caipilão </w:t>
             </w:r>
           </w:p>
           <w:p>
@@ -5706,39 +5617,7 @@
                 <w:rFonts w:ascii="Book Antiqua" w:hAnsi="Book Antiqua" w:cstheme="majorHAnsi"/>
                 <w:sz w:val="22"/>
               </w:rPr>
-              <w:t>(</w:t>
-            </w:r>
-            <w:proofErr w:type="spellStart"/>
-            <w:r>
-              <w:rPr>
-                <w:rFonts w:ascii="Book Antiqua" w:hAnsi="Book Antiqua" w:cstheme="majorHAnsi"/>
-                <w:sz w:val="22"/>
-              </w:rPr>
-              <w:t>Melon</w:t>
-            </w:r>
-            <w:proofErr w:type="spellEnd"/>
-            <w:r>
-              <w:rPr>
-                <w:rFonts w:ascii="Book Antiqua" w:hAnsi="Book Antiqua" w:cstheme="majorHAnsi"/>
-                <w:sz w:val="22"/>
-              </w:rPr>
-              <w:t xml:space="preserve"> Vodka, lime, </w:t>
-            </w:r>
-            <w:proofErr w:type="spellStart"/>
-            <w:r>
-              <w:rPr>
-                <w:rFonts w:ascii="Book Antiqua" w:hAnsi="Book Antiqua" w:cstheme="majorHAnsi"/>
-                <w:sz w:val="22"/>
-              </w:rPr>
-              <w:t>brown</w:t>
-            </w:r>
-            <w:proofErr w:type="spellEnd"/>
-            <w:r>
-              <w:rPr>
-                <w:rFonts w:ascii="Book Antiqua" w:hAnsi="Book Antiqua" w:cstheme="majorHAnsi"/>
-                <w:sz w:val="22"/>
-              </w:rPr>
-              <w:t xml:space="preserve"> sugar)</w:t>
+              <w:t>(Melon Vodka, lime, brown sugar)</w:t>
             </w:r>
           </w:p>
         </w:tc>
@@ -5879,29 +5758,16 @@
                 <w:lang w:val="en-GB"/>
               </w:rPr>
             </w:pPr>
-            <w:proofErr w:type="spellStart"/>
-            <w:r>
-              <w:rPr>
-                <w:rFonts w:ascii="Book Antiqua" w:hAnsi="Book Antiqua" w:cstheme="majorHAnsi"/>
-                <w:b/>
-                <w:bCs/>
-                <w:sz w:val="32"/>
-                <w:szCs w:val="32"/>
-                <w:lang w:val="en-GB"/>
-              </w:rPr>
-              <w:t>Caipiroska</w:t>
-            </w:r>
-            <w:proofErr w:type="spellEnd"/>
-            <w:r>
-              <w:rPr>
-                <w:rFonts w:ascii="Book Antiqua" w:hAnsi="Book Antiqua" w:cstheme="majorHAnsi"/>
-                <w:b/>
-                <w:bCs/>
-                <w:sz w:val="32"/>
-                <w:szCs w:val="32"/>
-                <w:lang w:val="en-GB"/>
-              </w:rPr>
-              <w:t xml:space="preserve"> </w:t>
+            <w:r>
+              <w:rPr>
+                <w:rFonts w:ascii="Book Antiqua" w:hAnsi="Book Antiqua" w:cstheme="majorHAnsi"/>
+                <w:b/>
+                <w:bCs/>
+                <w:sz w:val="32"/>
+                <w:szCs w:val="32"/>
+                <w:lang w:val="en-GB"/>
+              </w:rPr>
+              <w:t xml:space="preserve">Caipiroska </w:t>
             </w:r>
           </w:p>
           <w:p>
@@ -5977,29 +5843,16 @@
                 <w:lang w:val="en-GB"/>
               </w:rPr>
             </w:pPr>
-            <w:proofErr w:type="spellStart"/>
-            <w:r>
-              <w:rPr>
-                <w:rFonts w:ascii="Book Antiqua" w:hAnsi="Book Antiqua" w:cstheme="majorHAnsi"/>
-                <w:b/>
-                <w:bCs/>
-                <w:sz w:val="32"/>
-                <w:szCs w:val="32"/>
-                <w:lang w:val="en-GB"/>
-              </w:rPr>
-              <w:t>Caipiágua</w:t>
-            </w:r>
-            <w:proofErr w:type="spellEnd"/>
-            <w:r>
-              <w:rPr>
-                <w:rFonts w:ascii="Book Antiqua" w:hAnsi="Book Antiqua" w:cstheme="majorHAnsi"/>
-                <w:b/>
-                <w:bCs/>
-                <w:sz w:val="32"/>
-                <w:szCs w:val="32"/>
-                <w:lang w:val="en-GB"/>
-              </w:rPr>
-              <w:t xml:space="preserve"> </w:t>
+            <w:r>
+              <w:rPr>
+                <w:rFonts w:ascii="Book Antiqua" w:hAnsi="Book Antiqua" w:cstheme="majorHAnsi"/>
+                <w:b/>
+                <w:bCs/>
+                <w:sz w:val="32"/>
+                <w:szCs w:val="32"/>
+                <w:lang w:val="en-GB"/>
+              </w:rPr>
+              <w:t xml:space="preserve">Caipiágua </w:t>
             </w:r>
           </w:p>
           <w:p>
@@ -6102,61 +5955,7 @@
                 <w:sz w:val="22"/>
                 <w:lang w:val="es-ES"/>
               </w:rPr>
-              <w:t>(</w:t>
-            </w:r>
-            <w:proofErr w:type="spellStart"/>
-            <w:r>
-              <w:rPr>
-                <w:rFonts w:ascii="Book Antiqua" w:hAnsi="Book Antiqua" w:cstheme="majorHAnsi"/>
-                <w:sz w:val="22"/>
-                <w:lang w:val="es-ES"/>
-              </w:rPr>
-              <w:t>Rum</w:t>
-            </w:r>
-            <w:proofErr w:type="spellEnd"/>
-            <w:r>
-              <w:rPr>
-                <w:rFonts w:ascii="Book Antiqua" w:hAnsi="Book Antiqua" w:cstheme="majorHAnsi"/>
-                <w:sz w:val="22"/>
-                <w:lang w:val="es-ES"/>
-              </w:rPr>
-              <w:t xml:space="preserve">, Coca Cola and </w:t>
-            </w:r>
-            <w:proofErr w:type="spellStart"/>
-            <w:r>
-              <w:rPr>
-                <w:rFonts w:ascii="Book Antiqua" w:hAnsi="Book Antiqua" w:cstheme="majorHAnsi"/>
-                <w:sz w:val="22"/>
-                <w:lang w:val="es-ES"/>
-              </w:rPr>
-              <w:t>lemon</w:t>
-            </w:r>
-            <w:proofErr w:type="spellEnd"/>
-            <w:r>
-              <w:rPr>
-                <w:rFonts w:ascii="Book Antiqua" w:hAnsi="Book Antiqua" w:cstheme="majorHAnsi"/>
-                <w:sz w:val="22"/>
-                <w:lang w:val="es-ES"/>
-              </w:rPr>
-              <w:t xml:space="preserve"> </w:t>
-            </w:r>
-            <w:proofErr w:type="spellStart"/>
-            <w:r>
-              <w:rPr>
-                <w:rFonts w:ascii="Book Antiqua" w:hAnsi="Book Antiqua" w:cstheme="majorHAnsi"/>
-                <w:sz w:val="22"/>
-                <w:lang w:val="es-ES"/>
-              </w:rPr>
-              <w:t>juice</w:t>
-            </w:r>
-            <w:proofErr w:type="spellEnd"/>
-            <w:r>
-              <w:rPr>
-                <w:rFonts w:ascii="Book Antiqua" w:hAnsi="Book Antiqua" w:cstheme="majorHAnsi"/>
-                <w:sz w:val="22"/>
-                <w:lang w:val="es-ES"/>
-              </w:rPr>
-              <w:t>)</w:t>
+              <w:t>(Rum, Coca Cola and lemon juice)</w:t>
             </w:r>
           </w:p>
         </w:tc>
@@ -6922,7 +6721,6 @@
                 <w:lang w:val="fr-FR"/>
               </w:rPr>
             </w:pPr>
-            <w:proofErr w:type="spellStart"/>
             <w:r>
               <w:rPr>
                 <w:rFonts w:ascii="Book Antiqua" w:hAnsi="Book Antiqua" w:cstheme="majorHAnsi"/>
@@ -6934,7 +6732,6 @@
               </w:rPr>
               <w:t>Maracujinha</w:t>
             </w:r>
-            <w:proofErr w:type="spellEnd"/>
           </w:p>
           <w:p>
             <w:pPr>
@@ -6984,16 +6781,15 @@
                 <w:sz w:val="22"/>
                 <w:lang w:val="fr-FR"/>
               </w:rPr>
-              <w:t xml:space="preserve"> </w:t>
-            </w:r>
-            <w:proofErr w:type="spellStart"/>
+              <w:t xml:space="preserve"> l</w:t>
+            </w:r>
             <w:r>
               <w:rPr>
                 <w:rFonts w:ascii="Book Antiqua" w:hAnsi="Book Antiqua" w:cstheme="majorHAnsi"/>
                 <w:sz w:val="22"/>
                 <w:lang w:val="fr-FR"/>
               </w:rPr>
-              <w:t>l</w:t>
+              <w:t xml:space="preserve">quor, </w:t>
             </w:r>
             <w:r>
               <w:rPr>
@@ -7001,50 +6797,15 @@
                 <w:sz w:val="22"/>
                 <w:lang w:val="fr-FR"/>
               </w:rPr>
-              <w:t>quor</w:t>
-            </w:r>
-            <w:proofErr w:type="spellEnd"/>
+              <w:t>passion fruit</w:t>
+            </w:r>
             <w:r>
               <w:rPr>
                 <w:rFonts w:ascii="Book Antiqua" w:hAnsi="Book Antiqua" w:cstheme="majorHAnsi"/>
                 <w:sz w:val="22"/>
                 <w:lang w:val="fr-FR"/>
               </w:rPr>
-              <w:t xml:space="preserve">, </w:t>
-            </w:r>
-            <w:r>
-              <w:rPr>
-                <w:rFonts w:ascii="Book Antiqua" w:hAnsi="Book Antiqua" w:cstheme="majorHAnsi"/>
-                <w:sz w:val="22"/>
-                <w:lang w:val="fr-FR"/>
-              </w:rPr>
-              <w:t>passion fruit</w:t>
-            </w:r>
-            <w:r>
-              <w:rPr>
-                <w:rFonts w:ascii="Book Antiqua" w:hAnsi="Book Antiqua" w:cstheme="majorHAnsi"/>
-                <w:sz w:val="22"/>
-                <w:lang w:val="fr-FR"/>
-              </w:rPr>
-              <w:t xml:space="preserve"> </w:t>
-            </w:r>
-            <w:proofErr w:type="spellStart"/>
-            <w:r>
-              <w:rPr>
-                <w:rFonts w:ascii="Book Antiqua" w:hAnsi="Book Antiqua" w:cstheme="majorHAnsi"/>
-                <w:sz w:val="22"/>
-                <w:lang w:val="fr-FR"/>
-              </w:rPr>
-              <w:t>juice</w:t>
-            </w:r>
-            <w:proofErr w:type="spellEnd"/>
-            <w:r>
-              <w:rPr>
-                <w:rFonts w:ascii="Book Antiqua" w:hAnsi="Book Antiqua" w:cstheme="majorHAnsi"/>
-                <w:sz w:val="22"/>
-                <w:lang w:val="fr-FR"/>
-              </w:rPr>
-              <w:t>)</w:t>
+              <w:t xml:space="preserve"> juice)</w:t>
             </w:r>
           </w:p>
         </w:tc>
@@ -7389,6 +7150,7 @@
                 <w:szCs w:val="32"/>
                 <w:lang w:val="it-IT"/>
               </w:rPr>
+              <w:lastRenderedPageBreak/>
               <w:t xml:space="preserve">Negroni </w:t>
             </w:r>
           </w:p>
@@ -7519,79 +7281,7 @@
                 <w:sz w:val="22"/>
                 <w:lang w:val="fr-FR"/>
               </w:rPr>
-              <w:t>(</w:t>
-            </w:r>
-            <w:proofErr w:type="spellStart"/>
-            <w:r>
-              <w:rPr>
-                <w:rFonts w:ascii="Book Antiqua" w:hAnsi="Book Antiqua" w:cstheme="majorHAnsi"/>
-                <w:sz w:val="22"/>
-                <w:lang w:val="fr-FR"/>
-              </w:rPr>
-              <w:t>Rum</w:t>
-            </w:r>
-            <w:proofErr w:type="spellEnd"/>
-            <w:r>
-              <w:rPr>
-                <w:rFonts w:ascii="Book Antiqua" w:hAnsi="Book Antiqua" w:cstheme="majorHAnsi"/>
-                <w:sz w:val="22"/>
-                <w:lang w:val="fr-FR"/>
-              </w:rPr>
-              <w:t xml:space="preserve">, </w:t>
-            </w:r>
-            <w:proofErr w:type="spellStart"/>
-            <w:r>
-              <w:rPr>
-                <w:rFonts w:ascii="Book Antiqua" w:hAnsi="Book Antiqua" w:cstheme="majorHAnsi"/>
-                <w:sz w:val="22"/>
-                <w:lang w:val="fr-FR"/>
-              </w:rPr>
-              <w:t>coconut</w:t>
-            </w:r>
-            <w:proofErr w:type="spellEnd"/>
-            <w:r>
-              <w:rPr>
-                <w:rFonts w:ascii="Book Antiqua" w:hAnsi="Book Antiqua" w:cstheme="majorHAnsi"/>
-                <w:sz w:val="22"/>
-                <w:lang w:val="fr-FR"/>
-              </w:rPr>
-              <w:t xml:space="preserve"> liqueur and pine </w:t>
-            </w:r>
-            <w:proofErr w:type="spellStart"/>
-            <w:r>
-              <w:rPr>
-                <w:rFonts w:ascii="Book Antiqua" w:hAnsi="Book Antiqua" w:cstheme="majorHAnsi"/>
-                <w:sz w:val="22"/>
-                <w:lang w:val="fr-FR"/>
-              </w:rPr>
-              <w:t>apple</w:t>
-            </w:r>
-            <w:proofErr w:type="spellEnd"/>
-            <w:r>
-              <w:rPr>
-                <w:rFonts w:ascii="Book Antiqua" w:hAnsi="Book Antiqua" w:cstheme="majorHAnsi"/>
-                <w:sz w:val="22"/>
-                <w:lang w:val="fr-FR"/>
-              </w:rPr>
-              <w:t xml:space="preserve"> </w:t>
-            </w:r>
-            <w:proofErr w:type="spellStart"/>
-            <w:r>
-              <w:rPr>
-                <w:rFonts w:ascii="Book Antiqua" w:hAnsi="Book Antiqua" w:cstheme="majorHAnsi"/>
-                <w:sz w:val="22"/>
-                <w:lang w:val="fr-FR"/>
-              </w:rPr>
-              <w:t>juice</w:t>
-            </w:r>
-            <w:proofErr w:type="spellEnd"/>
-            <w:r>
-              <w:rPr>
-                <w:rFonts w:ascii="Book Antiqua" w:hAnsi="Book Antiqua" w:cstheme="majorHAnsi"/>
-                <w:sz w:val="22"/>
-                <w:lang w:val="fr-FR"/>
-              </w:rPr>
-              <w:t>)</w:t>
+              <w:t>(Rum, coconut liqueur and pine apple juice)</w:t>
             </w:r>
           </w:p>
         </w:tc>
@@ -7747,7 +7437,6 @@
               </w:rPr>
               <w:t xml:space="preserve"> </w:t>
             </w:r>
-            <w:proofErr w:type="spellStart"/>
             <w:r>
               <w:rPr>
                 <w:rFonts w:ascii="Book Antiqua" w:hAnsi="Book Antiqua" w:cstheme="majorHAnsi"/>
@@ -7758,7 +7447,6 @@
               </w:rPr>
               <w:t>Sunrise</w:t>
             </w:r>
-            <w:proofErr w:type="spellEnd"/>
             <w:r>
               <w:rPr>
                 <w:rFonts w:ascii="Book Antiqua" w:hAnsi="Book Antiqua" w:cstheme="majorHAnsi"/>
@@ -7781,71 +7469,21 @@
                 <w:rFonts w:ascii="Book Antiqua" w:hAnsi="Book Antiqua" w:cstheme="majorHAnsi"/>
                 <w:sz w:val="22"/>
               </w:rPr>
-              <w:t xml:space="preserve">(Tequila, Orange </w:t>
-            </w:r>
-            <w:proofErr w:type="spellStart"/>
+              <w:t xml:space="preserve">(Tequila, Orange juice and </w:t>
+            </w:r>
             <w:r>
               <w:rPr>
                 <w:rFonts w:ascii="Book Antiqua" w:hAnsi="Book Antiqua" w:cstheme="majorHAnsi"/>
                 <w:sz w:val="22"/>
               </w:rPr>
-              <w:t>juice</w:t>
-            </w:r>
-            <w:proofErr w:type="spellEnd"/>
+              <w:t>Redcurrant</w:t>
+            </w:r>
             <w:r>
               <w:rPr>
                 <w:rFonts w:ascii="Book Antiqua" w:hAnsi="Book Antiqua" w:cstheme="majorHAnsi"/>
                 <w:sz w:val="22"/>
               </w:rPr>
-              <w:t xml:space="preserve"> </w:t>
-            </w:r>
-            <w:proofErr w:type="spellStart"/>
-            <w:r>
-              <w:rPr>
-                <w:rFonts w:ascii="Book Antiqua" w:hAnsi="Book Antiqua" w:cstheme="majorHAnsi"/>
-                <w:sz w:val="22"/>
-              </w:rPr>
-              <w:t>and</w:t>
-            </w:r>
-            <w:proofErr w:type="spellEnd"/>
-            <w:r>
-              <w:rPr>
-                <w:rFonts w:ascii="Book Antiqua" w:hAnsi="Book Antiqua" w:cstheme="majorHAnsi"/>
-                <w:sz w:val="22"/>
-              </w:rPr>
-              <w:t xml:space="preserve"> </w:t>
-            </w:r>
-            <w:proofErr w:type="spellStart"/>
-            <w:r>
-              <w:rPr>
-                <w:rFonts w:ascii="Book Antiqua" w:hAnsi="Book Antiqua" w:cstheme="majorHAnsi"/>
-                <w:sz w:val="22"/>
-              </w:rPr>
-              <w:t>Redcurrant</w:t>
-            </w:r>
-            <w:proofErr w:type="spellEnd"/>
-            <w:r>
-              <w:rPr>
-                <w:rFonts w:ascii="Book Antiqua" w:hAnsi="Book Antiqua" w:cstheme="majorHAnsi"/>
-                <w:sz w:val="22"/>
-              </w:rPr>
-              <w:t xml:space="preserve"> </w:t>
-            </w:r>
-            <w:proofErr w:type="spellStart"/>
-            <w:r>
-              <w:rPr>
-                <w:rFonts w:ascii="Book Antiqua" w:hAnsi="Book Antiqua" w:cstheme="majorHAnsi"/>
-                <w:sz w:val="22"/>
-              </w:rPr>
-              <w:t>syrup</w:t>
-            </w:r>
-            <w:proofErr w:type="spellEnd"/>
-            <w:r>
-              <w:rPr>
-                <w:rFonts w:ascii="Book Antiqua" w:hAnsi="Book Antiqua" w:cstheme="majorHAnsi"/>
-                <w:sz w:val="22"/>
-              </w:rPr>
-              <w:t>)</w:t>
+              <w:t xml:space="preserve"> syrup)</w:t>
             </w:r>
           </w:p>
         </w:tc>
@@ -8384,21 +8022,8 @@
                 <w:szCs w:val="32"/>
                 <w:lang w:val="en-GB"/>
               </w:rPr>
-              <w:t xml:space="preserve">Azor </w:t>
-            </w:r>
-            <w:proofErr w:type="spellStart"/>
-            <w:r>
-              <w:rPr>
-                <w:rFonts w:ascii="Book Antiqua" w:hAnsi="Book Antiqua" w:cstheme="majorHAnsi"/>
-                <w:b/>
-                <w:bCs/>
-                <w:sz w:val="32"/>
-                <w:szCs w:val="32"/>
-                <w:lang w:val="en-GB"/>
-              </w:rPr>
-              <w:t>Reserva</w:t>
-            </w:r>
-            <w:proofErr w:type="spellEnd"/>
+              <w:t>Azor Reserva</w:t>
+            </w:r>
           </w:p>
         </w:tc>
         <w:tc>
@@ -8586,21 +8211,8 @@
                 <w:szCs w:val="32"/>
                 <w:lang w:val="en-GB"/>
               </w:rPr>
-              <w:t xml:space="preserve">Black Pig </w:t>
-            </w:r>
-            <w:proofErr w:type="spellStart"/>
-            <w:r>
-              <w:rPr>
-                <w:rFonts w:ascii="Book Antiqua" w:hAnsi="Book Antiqua"/>
-                <w:b/>
-                <w:bCs/>
-                <w:sz w:val="32"/>
-                <w:szCs w:val="32"/>
-                <w:lang w:val="en-GB"/>
-              </w:rPr>
-              <w:t>Montado</w:t>
-            </w:r>
-            <w:proofErr w:type="spellEnd"/>
+              <w:t>Black Pig Montado</w:t>
+            </w:r>
           </w:p>
         </w:tc>
         <w:tc>
@@ -8856,21 +8468,8 @@
                 <w:szCs w:val="32"/>
                 <w:lang w:val="en-GB"/>
               </w:rPr>
-              <w:t xml:space="preserve">Etsu </w:t>
-            </w:r>
-            <w:proofErr w:type="spellStart"/>
-            <w:r>
-              <w:rPr>
-                <w:rFonts w:ascii="Book Antiqua" w:hAnsi="Book Antiqua" w:cstheme="majorHAnsi"/>
-                <w:b/>
-                <w:bCs/>
-                <w:sz w:val="32"/>
-                <w:szCs w:val="32"/>
-                <w:lang w:val="en-GB"/>
-              </w:rPr>
-              <w:t>Reserva</w:t>
-            </w:r>
-            <w:proofErr w:type="spellEnd"/>
+              <w:t>Etsu Reserva</w:t>
+            </w:r>
           </w:p>
         </w:tc>
         <w:tc>
@@ -9149,7 +8748,6 @@
                 <w:lang w:val="en-GB"/>
               </w:rPr>
             </w:pPr>
-            <w:proofErr w:type="spellStart"/>
             <w:r>
               <w:rPr>
                 <w:rFonts w:ascii="Book Antiqua" w:hAnsi="Book Antiqua" w:cstheme="majorHAnsi"/>
@@ -9160,38 +8758,15 @@
               </w:rPr>
               <w:t>Hendrick’s</w:t>
             </w:r>
-            <w:proofErr w:type="spellEnd"/>
-            <w:r>
-              <w:rPr>
-                <w:rFonts w:ascii="Book Antiqua" w:hAnsi="Book Antiqua" w:cstheme="majorHAnsi"/>
-                <w:b/>
-                <w:bCs/>
-                <w:sz w:val="32"/>
-                <w:szCs w:val="32"/>
-              </w:rPr>
-              <w:t xml:space="preserve"> </w:t>
-            </w:r>
-            <w:proofErr w:type="spellStart"/>
-            <w:r>
-              <w:rPr>
-                <w:rFonts w:ascii="Book Antiqua" w:hAnsi="Book Antiqua" w:cstheme="majorHAnsi"/>
-                <w:b/>
-                <w:bCs/>
-                <w:sz w:val="32"/>
-                <w:szCs w:val="32"/>
-              </w:rPr>
-              <w:t>Grand</w:t>
-            </w:r>
-            <w:proofErr w:type="spellEnd"/>
-            <w:r>
-              <w:rPr>
-                <w:rFonts w:ascii="Book Antiqua" w:hAnsi="Book Antiqua" w:cstheme="majorHAnsi"/>
-                <w:b/>
-                <w:bCs/>
-                <w:sz w:val="32"/>
-                <w:szCs w:val="32"/>
-              </w:rPr>
-              <w:t xml:space="preserve"> Cabaret</w:t>
+            <w:r>
+              <w:rPr>
+                <w:rFonts w:ascii="Book Antiqua" w:hAnsi="Book Antiqua" w:cstheme="majorHAnsi"/>
+                <w:b/>
+                <w:bCs/>
+                <w:sz w:val="32"/>
+                <w:szCs w:val="32"/>
+              </w:rPr>
+              <w:t xml:space="preserve"> Grand Cabaret</w:t>
             </w:r>
           </w:p>
         </w:tc>
@@ -9500,7 +9075,6 @@
                 <w:lang w:val="en-GB"/>
               </w:rPr>
             </w:pPr>
-            <w:proofErr w:type="spellStart"/>
             <w:r>
               <w:rPr>
                 <w:rFonts w:ascii="Book Antiqua" w:hAnsi="Book Antiqua" w:cstheme="majorHAnsi"/>
@@ -9511,29 +9085,16 @@
               </w:rPr>
               <w:t>Hendrick’s</w:t>
             </w:r>
-            <w:proofErr w:type="spellEnd"/>
-            <w:r>
-              <w:rPr>
-                <w:rFonts w:ascii="Book Antiqua" w:hAnsi="Book Antiqua" w:cstheme="majorHAnsi"/>
-                <w:b/>
-                <w:bCs/>
-                <w:sz w:val="32"/>
-                <w:szCs w:val="32"/>
-              </w:rPr>
-              <w:t xml:space="preserve"> </w:t>
-            </w:r>
-            <w:proofErr w:type="spellStart"/>
-            <w:r>
-              <w:rPr>
-                <w:rFonts w:ascii="Book Antiqua" w:hAnsi="Book Antiqua" w:cstheme="majorHAnsi"/>
-                <w:b/>
-                <w:bCs/>
-                <w:sz w:val="32"/>
-                <w:szCs w:val="32"/>
-              </w:rPr>
-              <w:t>Oasium</w:t>
-            </w:r>
-            <w:proofErr w:type="spellEnd"/>
+            <w:r>
+              <w:rPr>
+                <w:rFonts w:ascii="Book Antiqua" w:hAnsi="Book Antiqua" w:cstheme="majorHAnsi"/>
+                <w:b/>
+                <w:bCs/>
+                <w:sz w:val="32"/>
+                <w:szCs w:val="32"/>
+              </w:rPr>
+              <w:t xml:space="preserve"> Oasium</w:t>
+            </w:r>
           </w:p>
         </w:tc>
         <w:tc>
@@ -9711,19 +9272,17 @@
                 <w:lang w:val="en-GB"/>
               </w:rPr>
             </w:pPr>
-            <w:proofErr w:type="spellStart"/>
-            <w:r>
-              <w:rPr>
-                <w:rFonts w:ascii="Book Antiqua" w:hAnsi="Book Antiqua" w:cstheme="majorHAnsi"/>
-                <w:b/>
-                <w:bCs/>
-                <w:sz w:val="32"/>
-                <w:szCs w:val="32"/>
-                <w:lang w:val="en-GB"/>
-              </w:rPr>
-              <w:t>Mombassa</w:t>
-            </w:r>
-            <w:proofErr w:type="spellEnd"/>
+            <w:r>
+              <w:rPr>
+                <w:rFonts w:ascii="Book Antiqua" w:hAnsi="Book Antiqua" w:cstheme="majorHAnsi"/>
+                <w:b/>
+                <w:bCs/>
+                <w:sz w:val="32"/>
+                <w:szCs w:val="32"/>
+                <w:lang w:val="en-GB"/>
+              </w:rPr>
+              <w:t>Mombasa</w:t>
+            </w:r>
           </w:p>
         </w:tc>
         <w:tc>
@@ -9967,29 +9526,16 @@
                 <w:lang w:val="en-GB"/>
               </w:rPr>
             </w:pPr>
-            <w:proofErr w:type="spellStart"/>
-            <w:r>
-              <w:rPr>
-                <w:rFonts w:ascii="Book Antiqua" w:hAnsi="Book Antiqua" w:cstheme="majorHAnsi"/>
-                <w:b/>
-                <w:bCs/>
-                <w:sz w:val="32"/>
-                <w:szCs w:val="32"/>
-                <w:lang w:val="en-GB"/>
-              </w:rPr>
-              <w:t>Nordés</w:t>
-            </w:r>
-            <w:proofErr w:type="spellEnd"/>
-            <w:r>
-              <w:rPr>
-                <w:rFonts w:ascii="Book Antiqua" w:hAnsi="Book Antiqua" w:cstheme="majorHAnsi"/>
-                <w:b/>
-                <w:bCs/>
-                <w:sz w:val="32"/>
-                <w:szCs w:val="32"/>
-                <w:lang w:val="en-GB"/>
-              </w:rPr>
-              <w:t xml:space="preserve"> </w:t>
+            <w:r>
+              <w:rPr>
+                <w:rFonts w:ascii="Book Antiqua" w:hAnsi="Book Antiqua" w:cstheme="majorHAnsi"/>
+                <w:b/>
+                <w:bCs/>
+                <w:sz w:val="32"/>
+                <w:szCs w:val="32"/>
+                <w:lang w:val="en-GB"/>
+              </w:rPr>
+              <w:t xml:space="preserve">Nordés </w:t>
             </w:r>
           </w:p>
         </w:tc>
@@ -10045,7 +9591,6 @@
                 <w:lang w:val="en-GB"/>
               </w:rPr>
             </w:pPr>
-            <w:proofErr w:type="spellStart"/>
             <w:r>
               <w:rPr>
                 <w:rFonts w:ascii="Book Antiqua" w:hAnsi="Book Antiqua" w:cstheme="majorHAnsi"/>
@@ -10057,7 +9602,6 @@
               </w:rPr>
               <w:t>Opihr</w:t>
             </w:r>
-            <w:proofErr w:type="spellEnd"/>
           </w:p>
         </w:tc>
         <w:tc>
@@ -10580,7 +10124,6 @@
               </w:rPr>
               <w:t>)</w:t>
             </w:r>
-            <w:proofErr w:type="spellStart"/>
             <w:r>
               <w:rPr>
                 <w:rFonts w:ascii="Book Antiqua" w:hAnsi="Book Antiqua"/>
@@ -10591,7 +10134,6 @@
               </w:rPr>
               <w:t>ys</w:t>
             </w:r>
-            <w:proofErr w:type="spellEnd"/>
           </w:p>
         </w:tc>
         <w:tc>
@@ -11685,21 +11227,8 @@
                 <w:szCs w:val="32"/>
                 <w:lang w:val="en-GB"/>
               </w:rPr>
-              <w:t xml:space="preserve">Jack Daniel’s </w:t>
-            </w:r>
-            <w:proofErr w:type="spellStart"/>
-            <w:r>
-              <w:rPr>
-                <w:rFonts w:ascii="Book Antiqua" w:hAnsi="Book Antiqua" w:cstheme="majorHAnsi"/>
-                <w:b/>
-                <w:bCs/>
-                <w:sz w:val="32"/>
-                <w:szCs w:val="32"/>
-                <w:lang w:val="en-GB"/>
-              </w:rPr>
-              <w:t>Maçã</w:t>
-            </w:r>
-            <w:proofErr w:type="spellEnd"/>
+              <w:t>Jack Daniel’s Maçã</w:t>
+            </w:r>
           </w:p>
         </w:tc>
         <w:tc>
@@ -12051,7 +11580,6 @@
                 <w:lang w:val="en-GB"/>
               </w:rPr>
             </w:pPr>
-            <w:proofErr w:type="spellStart"/>
             <w:r>
               <w:rPr>
                 <w:rFonts w:ascii="Book Antiqua" w:hAnsi="Book Antiqua" w:cstheme="majorHAnsi"/>
@@ -12062,38 +11590,15 @@
               </w:rPr>
               <w:t>Jameson</w:t>
             </w:r>
-            <w:proofErr w:type="spellEnd"/>
-            <w:r>
-              <w:rPr>
-                <w:rFonts w:ascii="Book Antiqua" w:hAnsi="Book Antiqua" w:cstheme="majorHAnsi"/>
-                <w:b/>
-                <w:bCs/>
-                <w:sz w:val="32"/>
-                <w:szCs w:val="32"/>
-              </w:rPr>
-              <w:t xml:space="preserve"> </w:t>
-            </w:r>
-            <w:proofErr w:type="spellStart"/>
-            <w:r>
-              <w:rPr>
-                <w:rFonts w:ascii="Book Antiqua" w:hAnsi="Book Antiqua" w:cstheme="majorHAnsi"/>
-                <w:b/>
-                <w:bCs/>
-                <w:sz w:val="32"/>
-                <w:szCs w:val="32"/>
-              </w:rPr>
-              <w:t>Black</w:t>
-            </w:r>
-            <w:proofErr w:type="spellEnd"/>
-            <w:r>
-              <w:rPr>
-                <w:rFonts w:ascii="Book Antiqua" w:hAnsi="Book Antiqua" w:cstheme="majorHAnsi"/>
-                <w:b/>
-                <w:bCs/>
-                <w:sz w:val="32"/>
-                <w:szCs w:val="32"/>
-              </w:rPr>
-              <w:t xml:space="preserve"> Barrel</w:t>
+            <w:r>
+              <w:rPr>
+                <w:rFonts w:ascii="Book Antiqua" w:hAnsi="Book Antiqua" w:cstheme="majorHAnsi"/>
+                <w:b/>
+                <w:bCs/>
+                <w:sz w:val="32"/>
+                <w:szCs w:val="32"/>
+              </w:rPr>
+              <w:t xml:space="preserve"> Black Barrel</w:t>
             </w:r>
           </w:p>
         </w:tc>
@@ -12452,21 +11957,8 @@
                 <w:szCs w:val="32"/>
                 <w:lang w:val="en-GB"/>
               </w:rPr>
-              <w:t xml:space="preserve">J. Walker Gold Label </w:t>
-            </w:r>
-            <w:proofErr w:type="spellStart"/>
-            <w:r>
-              <w:rPr>
-                <w:rFonts w:ascii="Book Antiqua" w:hAnsi="Book Antiqua" w:cstheme="majorHAnsi"/>
-                <w:b/>
-                <w:bCs/>
-                <w:sz w:val="32"/>
-                <w:szCs w:val="32"/>
-                <w:lang w:val="en-GB"/>
-              </w:rPr>
-              <w:t>Reserva</w:t>
-            </w:r>
-            <w:proofErr w:type="spellEnd"/>
+              <w:t>J. Walker Gold Label Reserva</w:t>
+            </w:r>
           </w:p>
         </w:tc>
         <w:tc>
@@ -12719,21 +12211,8 @@
                 <w:szCs w:val="32"/>
                 <w:lang w:val="en-GB"/>
               </w:rPr>
-              <w:t xml:space="preserve">Nikka </w:t>
-            </w:r>
-            <w:proofErr w:type="spellStart"/>
-            <w:r>
-              <w:rPr>
-                <w:rFonts w:ascii="Book Antiqua" w:hAnsi="Book Antiqua"/>
-                <w:b/>
-                <w:bCs/>
-                <w:sz w:val="32"/>
-                <w:szCs w:val="32"/>
-                <w:lang w:val="en-GB"/>
-              </w:rPr>
-              <w:t>Taketsuru</w:t>
-            </w:r>
-            <w:proofErr w:type="spellEnd"/>
+              <w:t>Nikka Taketsuru</w:t>
+            </w:r>
           </w:p>
         </w:tc>
         <w:tc>
@@ -13056,31 +12535,7 @@
                 <w:szCs w:val="32"/>
                 <w:lang w:val="en-GB"/>
               </w:rPr>
-              <w:t xml:space="preserve">Patron </w:t>
-            </w:r>
-            <w:proofErr w:type="spellStart"/>
-            <w:r>
-              <w:rPr>
-                <w:rFonts w:ascii="Book Antiqua" w:hAnsi="Book Antiqua"/>
-                <w:b/>
-                <w:bCs/>
-                <w:sz w:val="32"/>
-                <w:szCs w:val="32"/>
-                <w:lang w:val="en-GB"/>
-              </w:rPr>
-              <w:t>Repousado</w:t>
-            </w:r>
-            <w:proofErr w:type="spellEnd"/>
-            <w:r>
-              <w:rPr>
-                <w:rFonts w:ascii="Book Antiqua" w:hAnsi="Book Antiqua"/>
-                <w:b/>
-                <w:bCs/>
-                <w:sz w:val="32"/>
-                <w:szCs w:val="32"/>
-                <w:lang w:val="en-GB"/>
-              </w:rPr>
-              <w:t xml:space="preserve"> </w:t>
+              <w:t xml:space="preserve">Patron Repousado </w:t>
             </w:r>
           </w:p>
         </w:tc>
@@ -13495,42 +12950,8 @@
                 <w:sz w:val="32"/>
                 <w:szCs w:val="32"/>
               </w:rPr>
-              <w:t xml:space="preserve">Belvedere </w:t>
-            </w:r>
-            <w:proofErr w:type="spellStart"/>
-            <w:r>
-              <w:rPr>
-                <w:rFonts w:ascii="Book Antiqua" w:hAnsi="Book Antiqua"/>
-                <w:b/>
-                <w:bCs/>
-                <w:sz w:val="32"/>
-                <w:szCs w:val="32"/>
-              </w:rPr>
-              <w:t>Pink</w:t>
-            </w:r>
-            <w:proofErr w:type="spellEnd"/>
-            <w:r>
-              <w:rPr>
-                <w:rFonts w:ascii="Book Antiqua" w:hAnsi="Book Antiqua"/>
-                <w:b/>
-                <w:bCs/>
-                <w:sz w:val="32"/>
-                <w:szCs w:val="32"/>
-              </w:rPr>
-              <w:t xml:space="preserve"> </w:t>
-            </w:r>
-            <w:proofErr w:type="spellStart"/>
-            <w:r>
-              <w:rPr>
-                <w:rFonts w:ascii="Book Antiqua" w:hAnsi="Book Antiqua"/>
-                <w:b/>
-                <w:bCs/>
-                <w:sz w:val="32"/>
-                <w:szCs w:val="32"/>
-              </w:rPr>
-              <w:t>Grapefruit</w:t>
-            </w:r>
-            <w:proofErr w:type="spellEnd"/>
+              <w:t>Belvedere Pink Grapefruit</w:t>
+            </w:r>
           </w:p>
         </w:tc>
         <w:tc>
@@ -13579,29 +13000,16 @@
                 <w:lang w:val="en-GB"/>
               </w:rPr>
             </w:pPr>
-            <w:proofErr w:type="spellStart"/>
-            <w:r>
-              <w:rPr>
-                <w:rFonts w:ascii="Book Antiqua" w:hAnsi="Book Antiqua"/>
-                <w:b/>
-                <w:bCs/>
-                <w:sz w:val="32"/>
-                <w:szCs w:val="32"/>
-                <w:lang w:val="en-GB"/>
-              </w:rPr>
-              <w:t>Ciroc</w:t>
-            </w:r>
-            <w:proofErr w:type="spellEnd"/>
-            <w:r>
-              <w:rPr>
-                <w:rFonts w:ascii="Book Antiqua" w:hAnsi="Book Antiqua"/>
-                <w:b/>
-                <w:bCs/>
-                <w:sz w:val="32"/>
-                <w:szCs w:val="32"/>
-                <w:lang w:val="en-GB"/>
-              </w:rPr>
-              <w:t xml:space="preserve"> </w:t>
+            <w:r>
+              <w:rPr>
+                <w:rFonts w:ascii="Book Antiqua" w:hAnsi="Book Antiqua"/>
+                <w:b/>
+                <w:bCs/>
+                <w:sz w:val="32"/>
+                <w:szCs w:val="32"/>
+                <w:lang w:val="en-GB"/>
+              </w:rPr>
+              <w:t xml:space="preserve">Ciroc </w:t>
             </w:r>
             <w:r>
               <w:rPr>
@@ -13681,29 +13089,16 @@
                 <w:lang w:val="en-GB"/>
               </w:rPr>
             </w:pPr>
-            <w:proofErr w:type="spellStart"/>
-            <w:r>
-              <w:rPr>
-                <w:rFonts w:ascii="Book Antiqua" w:hAnsi="Book Antiqua"/>
-                <w:b/>
-                <w:bCs/>
-                <w:sz w:val="32"/>
-                <w:szCs w:val="32"/>
-                <w:lang w:val="en-GB"/>
-              </w:rPr>
-              <w:t>Ciroc</w:t>
-            </w:r>
-            <w:proofErr w:type="spellEnd"/>
-            <w:r>
-              <w:rPr>
-                <w:rFonts w:ascii="Book Antiqua" w:hAnsi="Book Antiqua"/>
-                <w:b/>
-                <w:bCs/>
-                <w:sz w:val="32"/>
-                <w:szCs w:val="32"/>
-                <w:lang w:val="en-GB"/>
-              </w:rPr>
-              <w:t xml:space="preserve"> </w:t>
+            <w:r>
+              <w:rPr>
+                <w:rFonts w:ascii="Book Antiqua" w:hAnsi="Book Antiqua"/>
+                <w:b/>
+                <w:bCs/>
+                <w:sz w:val="32"/>
+                <w:szCs w:val="32"/>
+                <w:lang w:val="en-GB"/>
+              </w:rPr>
+              <w:t xml:space="preserve">Ciroc </w:t>
             </w:r>
             <w:r>
               <w:rPr>
@@ -13778,29 +13173,16 @@
                 <w:lang w:val="en-GB"/>
               </w:rPr>
             </w:pPr>
-            <w:proofErr w:type="spellStart"/>
-            <w:r>
-              <w:rPr>
-                <w:rFonts w:ascii="Book Antiqua" w:hAnsi="Book Antiqua"/>
-                <w:b/>
-                <w:bCs/>
-                <w:sz w:val="32"/>
-                <w:szCs w:val="32"/>
-                <w:lang w:val="en-GB"/>
-              </w:rPr>
-              <w:t>Ciroc</w:t>
-            </w:r>
-            <w:proofErr w:type="spellEnd"/>
-            <w:r>
-              <w:rPr>
-                <w:rFonts w:ascii="Book Antiqua" w:hAnsi="Book Antiqua"/>
-                <w:b/>
-                <w:bCs/>
-                <w:sz w:val="32"/>
-                <w:szCs w:val="32"/>
-                <w:lang w:val="en-GB"/>
-              </w:rPr>
-              <w:t xml:space="preserve"> </w:t>
+            <w:r>
+              <w:rPr>
+                <w:rFonts w:ascii="Book Antiqua" w:hAnsi="Book Antiqua"/>
+                <w:b/>
+                <w:bCs/>
+                <w:sz w:val="32"/>
+                <w:szCs w:val="32"/>
+                <w:lang w:val="en-GB"/>
+              </w:rPr>
+              <w:t xml:space="preserve">Ciroc </w:t>
             </w:r>
             <w:r>
               <w:rPr>
@@ -13878,29 +13260,16 @@
                 <w:lang w:val="en-GB"/>
               </w:rPr>
             </w:pPr>
-            <w:proofErr w:type="spellStart"/>
-            <w:r>
-              <w:rPr>
-                <w:rFonts w:ascii="Book Antiqua" w:hAnsi="Book Antiqua"/>
-                <w:b/>
-                <w:bCs/>
-                <w:sz w:val="32"/>
-                <w:szCs w:val="32"/>
-                <w:lang w:val="en-GB"/>
-              </w:rPr>
-              <w:t>Ciroc</w:t>
-            </w:r>
-            <w:proofErr w:type="spellEnd"/>
-            <w:r>
-              <w:rPr>
-                <w:rFonts w:ascii="Book Antiqua" w:hAnsi="Book Antiqua"/>
-                <w:b/>
-                <w:bCs/>
-                <w:sz w:val="32"/>
-                <w:szCs w:val="32"/>
-                <w:lang w:val="en-GB"/>
-              </w:rPr>
-              <w:t xml:space="preserve"> </w:t>
+            <w:r>
+              <w:rPr>
+                <w:rFonts w:ascii="Book Antiqua" w:hAnsi="Book Antiqua"/>
+                <w:b/>
+                <w:bCs/>
+                <w:sz w:val="32"/>
+                <w:szCs w:val="32"/>
+                <w:lang w:val="en-GB"/>
+              </w:rPr>
+              <w:t xml:space="preserve">Ciroc </w:t>
             </w:r>
             <w:r>
               <w:rPr>
@@ -14243,7 +13612,6 @@
                 <w:lang w:val="en-GB"/>
               </w:rPr>
             </w:pPr>
-            <w:proofErr w:type="spellStart"/>
             <w:r>
               <w:rPr>
                 <w:rFonts w:ascii="Book Antiqua" w:hAnsi="Book Antiqua"/>
@@ -14255,7 +13623,6 @@
               </w:rPr>
               <w:t>Aguardentes</w:t>
             </w:r>
-            <w:proofErr w:type="spellEnd"/>
             <w:r>
               <w:rPr>
                 <w:rFonts w:ascii="Book Antiqua" w:hAnsi="Book Antiqua"/>
@@ -14409,7 +13776,6 @@
               </w:rPr>
               <w:t xml:space="preserve">Aguardente </w:t>
             </w:r>
-            <w:proofErr w:type="spellStart"/>
             <w:r>
               <w:rPr>
                 <w:rFonts w:ascii="Book Antiqua" w:hAnsi="Book Antiqua"/>
@@ -14420,7 +13786,6 @@
               </w:rPr>
               <w:t>Aged</w:t>
             </w:r>
-            <w:proofErr w:type="spellEnd"/>
           </w:p>
         </w:tc>
         <w:tc>
@@ -14628,27 +13993,15 @@
               </w:rPr>
               <w:t xml:space="preserve">Aguardente </w:t>
             </w:r>
-            <w:proofErr w:type="spellStart"/>
-            <w:r>
-              <w:rPr>
-                <w:rFonts w:ascii="Book Antiqua" w:hAnsi="Book Antiqua"/>
-                <w:b/>
-                <w:bCs/>
-                <w:sz w:val="32"/>
-                <w:szCs w:val="32"/>
-              </w:rPr>
-              <w:t>Morello</w:t>
-            </w:r>
-            <w:proofErr w:type="spellEnd"/>
-            <w:r>
-              <w:rPr>
-                <w:rFonts w:ascii="Book Antiqua" w:hAnsi="Book Antiqua"/>
-                <w:b/>
-                <w:bCs/>
-                <w:sz w:val="32"/>
-                <w:szCs w:val="32"/>
-              </w:rPr>
-              <w:t xml:space="preserve"> Cherry</w:t>
+            <w:r>
+              <w:rPr>
+                <w:rFonts w:ascii="Book Antiqua" w:hAnsi="Book Antiqua"/>
+                <w:b/>
+                <w:bCs/>
+                <w:sz w:val="32"/>
+                <w:szCs w:val="32"/>
+              </w:rPr>
+              <w:t>Morello Cherry</w:t>
             </w:r>
           </w:p>
         </w:tc>
@@ -14736,7 +14089,6 @@
               </w:rPr>
               <w:t xml:space="preserve">Antiqua Aguardente </w:t>
             </w:r>
-            <w:proofErr w:type="spellStart"/>
             <w:r>
               <w:rPr>
                 <w:rFonts w:ascii="Book Antiqua" w:hAnsi="Book Antiqua"/>
@@ -14747,7 +14099,6 @@
               </w:rPr>
               <w:t>Old</w:t>
             </w:r>
-            <w:proofErr w:type="spellEnd"/>
           </w:p>
         </w:tc>
         <w:tc>
@@ -14833,20 +14184,8 @@
                 <w:sz w:val="32"/>
                 <w:szCs w:val="32"/>
               </w:rPr>
-              <w:t xml:space="preserve">Barceló </w:t>
-            </w:r>
-            <w:proofErr w:type="spellStart"/>
-            <w:r>
-              <w:rPr>
-                <w:rFonts w:ascii="Book Antiqua" w:hAnsi="Book Antiqua" w:cstheme="majorHAnsi"/>
-                <w:b/>
-                <w:bCs/>
-                <w:sz w:val="32"/>
-                <w:szCs w:val="32"/>
-              </w:rPr>
-              <w:t>Añejo</w:t>
-            </w:r>
-            <w:proofErr w:type="spellEnd"/>
+              <w:t>Barceló Añejo</w:t>
+            </w:r>
           </w:p>
         </w:tc>
         <w:tc>
@@ -15141,19 +14480,7 @@
                 <w:szCs w:val="32"/>
                 <w:lang w:val="en-GB"/>
               </w:rPr>
-              <w:t xml:space="preserve">CRF </w:t>
-            </w:r>
-            <w:proofErr w:type="spellStart"/>
-            <w:r>
-              <w:rPr>
-                <w:rFonts w:ascii="Book Antiqua" w:hAnsi="Book Antiqua" w:cstheme="majorHAnsi"/>
-                <w:b/>
-                <w:bCs/>
-                <w:sz w:val="32"/>
-                <w:szCs w:val="32"/>
-                <w:lang w:val="en-GB"/>
-              </w:rPr>
-              <w:t>Reserv</w:t>
+              <w:t>CRF Reserv</w:t>
             </w:r>
             <w:r>
               <w:rPr>
@@ -15166,7 +14493,6 @@
               </w:rPr>
               <w:t>a</w:t>
             </w:r>
-            <w:proofErr w:type="spellEnd"/>
             <w:r>
               <w:rPr>
                 <w:rFonts w:ascii="Book Antiqua" w:hAnsi="Book Antiqua" w:cstheme="majorHAnsi"/>
@@ -15493,33 +14819,18 @@
                 <w:lang w:val="en-GB"/>
               </w:rPr>
             </w:pPr>
-            <w:proofErr w:type="spellStart"/>
-            <w:r>
-              <w:rPr>
-                <w:rFonts w:ascii="Book Antiqua" w:hAnsi="Book Antiqua" w:cstheme="majorHAnsi"/>
-                <w:b/>
-                <w:bCs/>
-                <w:i/>
-                <w:iCs/>
-                <w:sz w:val="32"/>
-                <w:szCs w:val="32"/>
-                <w:lang w:val="en-GB"/>
-              </w:rPr>
-              <w:t>Aguardentes</w:t>
-            </w:r>
-            <w:proofErr w:type="spellEnd"/>
-            <w:r>
-              <w:rPr>
-                <w:rFonts w:ascii="Book Antiqua" w:hAnsi="Book Antiqua" w:cstheme="majorHAnsi"/>
-                <w:b/>
-                <w:bCs/>
-                <w:i/>
-                <w:iCs/>
-                <w:sz w:val="32"/>
-                <w:szCs w:val="32"/>
-                <w:lang w:val="en-GB"/>
-              </w:rPr>
-              <w:t xml:space="preserve"> </w:t>
+            <w:r>
+              <w:rPr>
+                <w:rFonts w:ascii="Book Antiqua" w:hAnsi="Book Antiqua" w:cstheme="majorHAnsi"/>
+                <w:b/>
+                <w:bCs/>
+                <w:i/>
+                <w:iCs/>
+                <w:sz w:val="32"/>
+                <w:szCs w:val="32"/>
+                <w:lang w:val="en-GB"/>
+              </w:rPr>
+              <w:t xml:space="preserve">Aguardentes </w:t>
             </w:r>
             <w:r>
               <w:rPr>
@@ -15568,7 +14879,6 @@
                 <w:lang w:val="en-GB"/>
               </w:rPr>
             </w:pPr>
-            <w:proofErr w:type="spellStart"/>
             <w:r>
               <w:rPr>
                 <w:rFonts w:ascii="Book Antiqua" w:hAnsi="Book Antiqua" w:cstheme="majorHAnsi"/>
@@ -15580,7 +14890,6 @@
               </w:rPr>
               <w:t>Bagaceira</w:t>
             </w:r>
-            <w:proofErr w:type="spellEnd"/>
             <w:r>
               <w:rPr>
                 <w:rFonts w:ascii="Book Antiqua" w:hAnsi="Book Antiqua" w:cstheme="majorHAnsi"/>
@@ -15940,6 +15249,7 @@
                 <w:szCs w:val="36"/>
                 <w:lang w:val="en-GB"/>
               </w:rPr>
+              <w:lastRenderedPageBreak/>
               <w:t>Li</w:t>
             </w:r>
             <w:r>
@@ -16027,7 +15337,6 @@
                 <w:lang w:val="en-GB"/>
               </w:rPr>
             </w:pPr>
-            <w:proofErr w:type="spellStart"/>
             <w:r>
               <w:rPr>
                 <w:rFonts w:ascii="Book Antiqua" w:hAnsi="Book Antiqua"/>
@@ -16039,7 +15348,6 @@
               </w:rPr>
               <w:t>Amarula</w:t>
             </w:r>
-            <w:proofErr w:type="spellEnd"/>
           </w:p>
         </w:tc>
         <w:tc>
@@ -16449,7 +15757,6 @@
                 <w:lang w:val="en-GB"/>
               </w:rPr>
             </w:pPr>
-            <w:proofErr w:type="spellStart"/>
             <w:r>
               <w:rPr>
                 <w:rFonts w:ascii="Book Antiqua" w:hAnsi="Book Antiqua"/>
@@ -16461,7 +15768,6 @@
               </w:rPr>
               <w:t>Jagermeister</w:t>
             </w:r>
-            <w:proofErr w:type="spellEnd"/>
           </w:p>
         </w:tc>
         <w:tc>
@@ -17205,29 +16511,16 @@
                 <w:lang w:val="en-GB"/>
               </w:rPr>
             </w:pPr>
-            <w:proofErr w:type="spellStart"/>
-            <w:r>
-              <w:rPr>
-                <w:rFonts w:ascii="Book Antiqua" w:hAnsi="Book Antiqua"/>
-                <w:b/>
-                <w:bCs/>
-                <w:sz w:val="32"/>
-                <w:szCs w:val="32"/>
-                <w:lang w:val="en-GB"/>
-              </w:rPr>
-              <w:t>Lajido</w:t>
-            </w:r>
-            <w:proofErr w:type="spellEnd"/>
-            <w:r>
-              <w:rPr>
-                <w:rFonts w:ascii="Book Antiqua" w:hAnsi="Book Antiqua"/>
-                <w:b/>
-                <w:bCs/>
-                <w:sz w:val="32"/>
-                <w:szCs w:val="32"/>
-                <w:lang w:val="en-GB"/>
-              </w:rPr>
-              <w:t xml:space="preserve"> </w:t>
+            <w:r>
+              <w:rPr>
+                <w:rFonts w:ascii="Book Antiqua" w:hAnsi="Book Antiqua"/>
+                <w:b/>
+                <w:bCs/>
+                <w:sz w:val="32"/>
+                <w:szCs w:val="32"/>
+                <w:lang w:val="en-GB"/>
+              </w:rPr>
+              <w:t xml:space="preserve">Lajido </w:t>
             </w:r>
             <w:r>
               <w:rPr>
@@ -17346,7 +16639,6 @@
               </w:rPr>
               <w:t>(</w:t>
             </w:r>
-            <w:proofErr w:type="spellStart"/>
             <w:r>
               <w:rPr>
                 <w:rFonts w:ascii="Book Antiqua" w:hAnsi="Book Antiqua"/>
@@ -17357,7 +16649,6 @@
               </w:rPr>
               <w:t>Calemint</w:t>
             </w:r>
-            <w:proofErr w:type="spellEnd"/>
             <w:r>
               <w:rPr>
                 <w:rFonts w:ascii="Book Antiqua" w:hAnsi="Book Antiqua"/>
@@ -17429,6 +16720,74 @@
                 <w:szCs w:val="32"/>
                 <w:lang w:val="en-GB"/>
               </w:rPr>
+              <w:t>Passion Fruit</w:t>
+            </w:r>
+          </w:p>
+        </w:tc>
+        <w:tc>
+          <w:tcPr>
+            <w:tcW w:w="3532" w:type="dxa"/>
+          </w:tcPr>
+          <w:p>
+            <w:pPr>
+              <w:jc w:val="right"/>
+              <w:cnfStyle w:val="000000000000" w:firstRow="0" w:lastRow="0" w:firstColumn="0" w:lastColumn="0" w:oddVBand="0" w:evenVBand="0" w:oddHBand="0" w:evenHBand="0" w:firstRowFirstColumn="0" w:firstRowLastColumn="0" w:lastRowFirstColumn="0" w:lastRowLastColumn="0"/>
+              <w:rPr>
+                <w:rFonts w:ascii="Book Antiqua" w:hAnsi="Book Antiqua"/>
+                <w:i/>
+                <w:iCs/>
+                <w:sz w:val="32"/>
+                <w:szCs w:val="32"/>
+                <w:lang w:val="en-GB"/>
+              </w:rPr>
+            </w:pPr>
+            <w:r>
+              <w:rPr>
+                <w:rFonts w:ascii="Book Antiqua" w:hAnsi="Book Antiqua"/>
+                <w:i/>
+                <w:iCs/>
+                <w:sz w:val="32"/>
+                <w:szCs w:val="32"/>
+                <w:lang w:val="en-GB"/>
+              </w:rPr>
+              <w:t>4.00€</w:t>
+            </w:r>
+            <w:bookmarkStart w:id="0" w:name="_GoBack"/>
+            <w:bookmarkEnd w:id="0"/>
+          </w:p>
+        </w:tc>
+      </w:tr>
+      <w:tr>
+        <w:trPr>
+          <w:cnfStyle w:val="000000100000" w:firstRow="0" w:lastRow="0" w:firstColumn="0" w:lastColumn="0" w:oddVBand="0" w:evenVBand="0" w:oddHBand="1" w:evenHBand="0" w:firstRowFirstColumn="0" w:firstRowLastColumn="0" w:lastRowFirstColumn="0" w:lastRowLastColumn="0"/>
+        </w:trPr>
+        <w:tc>
+          <w:tcPr>
+            <w:cnfStyle w:val="001000000000" w:firstRow="0" w:lastRow="0" w:firstColumn="1" w:lastColumn="0" w:oddVBand="0" w:evenVBand="0" w:oddHBand="0" w:evenHBand="0" w:firstRowFirstColumn="0" w:firstRowLastColumn="0" w:lastRowFirstColumn="0" w:lastRowLastColumn="0"/>
+            <w:tcW w:w="4962" w:type="dxa"/>
+            <w:gridSpan w:val="2"/>
+          </w:tcPr>
+          <w:p>
+            <w:pPr>
+              <w:jc w:val="left"/>
+              <w:rPr>
+                <w:rFonts w:ascii="Book Antiqua" w:hAnsi="Book Antiqua"/>
+                <w:b/>
+                <w:bCs/>
+                <w:sz w:val="32"/>
+                <w:szCs w:val="32"/>
+                <w:lang w:val="en-GB"/>
+              </w:rPr>
+            </w:pPr>
+            <w:r>
+              <w:rPr>
+                <w:rFonts w:ascii="Book Antiqua" w:hAnsi="Book Antiqua"/>
+                <w:b/>
+                <w:bCs/>
+                <w:sz w:val="32"/>
+                <w:szCs w:val="32"/>
+                <w:lang w:val="en-GB"/>
+              </w:rPr>
               <w:t>Honey</w:t>
             </w:r>
           </w:p>
@@ -17440,7 +16799,7 @@
           <w:p>
             <w:pPr>
               <w:jc w:val="right"/>
-              <w:cnfStyle w:val="000000000000" w:firstRow="0" w:lastRow="0" w:firstColumn="0" w:lastColumn="0" w:oddVBand="0" w:evenVBand="0" w:oddHBand="0" w:evenHBand="0" w:firstRowFirstColumn="0" w:firstRowLastColumn="0" w:lastRowFirstColumn="0" w:lastRowLastColumn="0"/>
+              <w:cnfStyle w:val="000000100000" w:firstRow="0" w:lastRow="0" w:firstColumn="0" w:lastColumn="0" w:oddVBand="0" w:evenVBand="0" w:oddHBand="1" w:evenHBand="0" w:firstRowFirstColumn="0" w:firstRowLastColumn="0" w:lastRowFirstColumn="0" w:lastRowLastColumn="0"/>
               <w:rPr>
                 <w:rFonts w:ascii="Book Antiqua" w:hAnsi="Book Antiqua"/>
                 <w:i/>
@@ -17548,7 +16907,7 @@
 </file>
 
 <file path=word/endnotes.xml><?xml version="1.0" encoding="utf-8"?>
-<w:endnotes xmlns:wpc="http://schemas.microsoft.com/office/word/2010/wordprocessingCanvas" xmlns:cx="http://schemas.microsoft.com/office/drawing/2014/chartex" xmlns:cx1="http://schemas.microsoft.com/office/drawing/2015/9/8/chartex" xmlns:cx2="http://schemas.microsoft.com/office/drawing/2015/10/21/chartex" xmlns:cx3="http://schemas.microsoft.com/office/drawing/2016/5/9/chartex" xmlns:cx4="http://schemas.microsoft.com/office/drawing/2016/5/10/chartex" xmlns:cx5="http://schemas.microsoft.com/office/drawing/2016/5/11/chartex" xmlns:cx6="http://schemas.microsoft.com/office/drawing/2016/5/12/chartex" xmlns:cx7="http://schemas.microsoft.com/office/drawing/2016/5/13/chartex" xmlns:cx8="http://schemas.microsoft.com/office/drawing/2016/5/14/chartex" xmlns:mc="http://schemas.openxmlformats.org/markup-compatibility/2006" xmlns:aink="http://schemas.microsoft.com/office/drawing/2016/ink" xmlns:am3d="http://schemas.microsoft.com/office/drawing/2017/model3d" xmlns:o="urn:schemas-microsoft-com:office:office" xmlns:oel="http://schemas.microsoft.com/office/2019/extlst" xmlns:r="http://schemas.openxmlformats.org/officeDocument/2006/relationships" xmlns:m="http://schemas.openxmlformats.org/officeDocument/2006/math" xmlns:v="urn:schemas-microsoft-com:vml" xmlns:wp14="http://schemas.microsoft.com/office/word/2010/wordprocessingDrawing" xmlns:wp="http://schemas.openxmlformats.org/drawingml/2006/wordprocessingDrawing" xmlns:w10="urn:schemas-microsoft-com:office:word" xmlns:w="http://schemas.openxmlformats.org/wordprocessingml/2006/main" xmlns:w14="http://schemas.microsoft.com/office/word/2010/wordml" xmlns:w15="http://schemas.microsoft.com/office/word/2012/wordml" xmlns:w16cex="http://schemas.microsoft.com/office/word/2018/wordml/cex" xmlns:w16cid="http://schemas.microsoft.com/office/word/2016/wordml/cid" xmlns:w16="http://schemas.microsoft.com/office/word/2018/wordml" xmlns:w16du="http://schemas.microsoft.com/office/word/2023/wordml/word16du" xmlns:w16sdtdh="http://schemas.microsoft.com/office/word/2020/wordml/sdtdatahash" xmlns:w16sdtfl="http://schemas.microsoft.com/office/word/2024/wordml/sdtformatlock" xmlns:w16se="http://schemas.microsoft.com/office/word/2015/wordml/symex" xmlns:wpg="http://schemas.microsoft.com/office/word/2010/wordprocessingGroup" xmlns:wpi="http://schemas.microsoft.com/office/word/2010/wordprocessingInk" xmlns:wne="http://schemas.microsoft.com/office/word/2006/wordml" xmlns:wps="http://schemas.microsoft.com/office/word/2010/wordprocessingShape" mc:Ignorable="w14 w15 w16se w16cid w16 w16cex w16sdtdh w16sdtfl w16du wp14">
+<w:endnotes xmlns:wpc="http://schemas.microsoft.com/office/word/2010/wordprocessingCanvas" xmlns:mc="http://schemas.openxmlformats.org/markup-compatibility/2006" xmlns:o="urn:schemas-microsoft-com:office:office" xmlns:r="http://schemas.openxmlformats.org/officeDocument/2006/relationships" xmlns:m="http://schemas.openxmlformats.org/officeDocument/2006/math" xmlns:v="urn:schemas-microsoft-com:vml" xmlns:wp14="http://schemas.microsoft.com/office/word/2010/wordprocessingDrawing" xmlns:wp="http://schemas.openxmlformats.org/drawingml/2006/wordprocessingDrawing" xmlns:w10="urn:schemas-microsoft-com:office:word" xmlns:w="http://schemas.openxmlformats.org/wordprocessingml/2006/main" xmlns:w14="http://schemas.microsoft.com/office/word/2010/wordml" xmlns:w15="http://schemas.microsoft.com/office/word/2012/wordml" xmlns:wpg="http://schemas.microsoft.com/office/word/2010/wordprocessingGroup" xmlns:wpi="http://schemas.microsoft.com/office/word/2010/wordprocessingInk" xmlns:wne="http://schemas.microsoft.com/office/word/2006/wordml" xmlns:wps="http://schemas.microsoft.com/office/word/2010/wordprocessingShape" mc:Ignorable="w14 w15 wp14">
   <w:endnote w:type="separator" w:id="-1">
     <w:p>
       <w:pPr>
@@ -17573,7 +16932,7 @@
 </file>
 
 <file path=word/footnotes.xml><?xml version="1.0" encoding="utf-8"?>
-<w:footnotes xmlns:wpc="http://schemas.microsoft.com/office/word/2010/wordprocessingCanvas" xmlns:cx="http://schemas.microsoft.com/office/drawing/2014/chartex" xmlns:cx1="http://schemas.microsoft.com/office/drawing/2015/9/8/chartex" xmlns:cx2="http://schemas.microsoft.com/office/drawing/2015/10/21/chartex" xmlns:cx3="http://schemas.microsoft.com/office/drawing/2016/5/9/chartex" xmlns:cx4="http://schemas.microsoft.com/office/drawing/2016/5/10/chartex" xmlns:cx5="http://schemas.microsoft.com/office/drawing/2016/5/11/chartex" xmlns:cx6="http://schemas.microsoft.com/office/drawing/2016/5/12/chartex" xmlns:cx7="http://schemas.microsoft.com/office/drawing/2016/5/13/chartex" xmlns:cx8="http://schemas.microsoft.com/office/drawing/2016/5/14/chartex" xmlns:mc="http://schemas.openxmlformats.org/markup-compatibility/2006" xmlns:aink="http://schemas.microsoft.com/office/drawing/2016/ink" xmlns:am3d="http://schemas.microsoft.com/office/drawing/2017/model3d" xmlns:o="urn:schemas-microsoft-com:office:office" xmlns:oel="http://schemas.microsoft.com/office/2019/extlst" xmlns:r="http://schemas.openxmlformats.org/officeDocument/2006/relationships" xmlns:m="http://schemas.openxmlformats.org/officeDocument/2006/math" xmlns:v="urn:schemas-microsoft-com:vml" xmlns:wp14="http://schemas.microsoft.com/office/word/2010/wordprocessingDrawing" xmlns:wp="http://schemas.openxmlformats.org/drawingml/2006/wordprocessingDrawing" xmlns:w10="urn:schemas-microsoft-com:office:word" xmlns:w="http://schemas.openxmlformats.org/wordprocessingml/2006/main" xmlns:w14="http://schemas.microsoft.com/office/word/2010/wordml" xmlns:w15="http://schemas.microsoft.com/office/word/2012/wordml" xmlns:w16cex="http://schemas.microsoft.com/office/word/2018/wordml/cex" xmlns:w16cid="http://schemas.microsoft.com/office/word/2016/wordml/cid" xmlns:w16="http://schemas.microsoft.com/office/word/2018/wordml" xmlns:w16du="http://schemas.microsoft.com/office/word/2023/wordml/word16du" xmlns:w16sdtdh="http://schemas.microsoft.com/office/word/2020/wordml/sdtdatahash" xmlns:w16sdtfl="http://schemas.microsoft.com/office/word/2024/wordml/sdtformatlock" xmlns:w16se="http://schemas.microsoft.com/office/word/2015/wordml/symex" xmlns:wpg="http://schemas.microsoft.com/office/word/2010/wordprocessingGroup" xmlns:wpi="http://schemas.microsoft.com/office/word/2010/wordprocessingInk" xmlns:wne="http://schemas.microsoft.com/office/word/2006/wordml" xmlns:wps="http://schemas.microsoft.com/office/word/2010/wordprocessingShape" mc:Ignorable="w14 w15 w16se w16cid w16 w16cex w16sdtdh w16sdtfl w16du wp14">
+<w:footnotes xmlns:wpc="http://schemas.microsoft.com/office/word/2010/wordprocessingCanvas" xmlns:mc="http://schemas.openxmlformats.org/markup-compatibility/2006" xmlns:o="urn:schemas-microsoft-com:office:office" xmlns:r="http://schemas.openxmlformats.org/officeDocument/2006/relationships" xmlns:m="http://schemas.openxmlformats.org/officeDocument/2006/math" xmlns:v="urn:schemas-microsoft-com:vml" xmlns:wp14="http://schemas.microsoft.com/office/word/2010/wordprocessingDrawing" xmlns:wp="http://schemas.openxmlformats.org/drawingml/2006/wordprocessingDrawing" xmlns:w10="urn:schemas-microsoft-com:office:word" xmlns:w="http://schemas.openxmlformats.org/wordprocessingml/2006/main" xmlns:w14="http://schemas.microsoft.com/office/word/2010/wordml" xmlns:w15="http://schemas.microsoft.com/office/word/2012/wordml" xmlns:wpg="http://schemas.microsoft.com/office/word/2010/wordprocessingGroup" xmlns:wpi="http://schemas.microsoft.com/office/word/2010/wordprocessingInk" xmlns:wne="http://schemas.microsoft.com/office/word/2006/wordml" xmlns:wps="http://schemas.microsoft.com/office/word/2010/wordprocessingShape" mc:Ignorable="w14 w15 wp14">
   <w:footnote w:type="separator" w:id="-1">
     <w:p>
       <w:pPr>
@@ -17598,7 +16957,7 @@
 </file>
 
 <file path=word/numbering.xml><?xml version="1.0" encoding="utf-8"?>
-<w:numbering xmlns:wpc="http://schemas.microsoft.com/office/word/2010/wordprocessingCanvas" xmlns:cx="http://schemas.microsoft.com/office/drawing/2014/chartex" xmlns:cx1="http://schemas.microsoft.com/office/drawing/2015/9/8/chartex" xmlns:cx2="http://schemas.microsoft.com/office/drawing/2015/10/21/chartex" xmlns:cx3="http://schemas.microsoft.com/office/drawing/2016/5/9/chartex" xmlns:cx4="http://schemas.microsoft.com/office/drawing/2016/5/10/chartex" xmlns:cx5="http://schemas.microsoft.com/office/drawing/2016/5/11/chartex" xmlns:cx6="http://schemas.microsoft.com/office/drawing/2016/5/12/chartex" xmlns:cx7="http://schemas.microsoft.com/office/drawing/2016/5/13/chartex" xmlns:cx8="http://schemas.microsoft.com/office/drawing/2016/5/14/chartex" xmlns:mc="http://schemas.openxmlformats.org/markup-compatibility/2006" xmlns:aink="http://schemas.microsoft.com/office/drawing/2016/ink" xmlns:am3d="http://schemas.microsoft.com/office/drawing/2017/model3d" xmlns:o="urn:schemas-microsoft-com:office:office" xmlns:oel="http://schemas.microsoft.com/office/2019/extlst" xmlns:r="http://schemas.openxmlformats.org/officeDocument/2006/relationships" xmlns:m="http://schemas.openxmlformats.org/officeDocument/2006/math" xmlns:v="urn:schemas-microsoft-com:vml" xmlns:wp14="http://schemas.microsoft.com/office/word/2010/wordprocessingDrawing" xmlns:wp="http://schemas.openxmlformats.org/drawingml/2006/wordprocessingDrawing" xmlns:w10="urn:schemas-microsoft-com:office:word" xmlns:w="http://schemas.openxmlformats.org/wordprocessingml/2006/main" xmlns:w14="http://schemas.microsoft.com/office/word/2010/wordml" xmlns:w15="http://schemas.microsoft.com/office/word/2012/wordml" xmlns:w16cex="http://schemas.microsoft.com/office/word/2018/wordml/cex" xmlns:w16cid="http://schemas.microsoft.com/office/word/2016/wordml/cid" xmlns:w16="http://schemas.microsoft.com/office/word/2018/wordml" xmlns:w16du="http://schemas.microsoft.com/office/word/2023/wordml/word16du" xmlns:w16sdtdh="http://schemas.microsoft.com/office/word/2020/wordml/sdtdatahash" xmlns:w16sdtfl="http://schemas.microsoft.com/office/word/2024/wordml/sdtformatlock" xmlns:w16se="http://schemas.microsoft.com/office/word/2015/wordml/symex" xmlns:wpg="http://schemas.microsoft.com/office/word/2010/wordprocessingGroup" xmlns:wpi="http://schemas.microsoft.com/office/word/2010/wordprocessingInk" xmlns:wne="http://schemas.microsoft.com/office/word/2006/wordml" xmlns:wps="http://schemas.microsoft.com/office/word/2010/wordprocessingShape" mc:Ignorable="w14 w15 w16se w16cid w16 w16cex w16sdtdh w16sdtfl w16du wp14">
+<w:numbering xmlns:wpc="http://schemas.microsoft.com/office/word/2010/wordprocessingCanvas" xmlns:mc="http://schemas.openxmlformats.org/markup-compatibility/2006" xmlns:o="urn:schemas-microsoft-com:office:office" xmlns:r="http://schemas.openxmlformats.org/officeDocument/2006/relationships" xmlns:m="http://schemas.openxmlformats.org/officeDocument/2006/math" xmlns:v="urn:schemas-microsoft-com:vml" xmlns:wp14="http://schemas.microsoft.com/office/word/2010/wordprocessingDrawing" xmlns:wp="http://schemas.openxmlformats.org/drawingml/2006/wordprocessingDrawing" xmlns:w10="urn:schemas-microsoft-com:office:word" xmlns:w="http://schemas.openxmlformats.org/wordprocessingml/2006/main" xmlns:w14="http://schemas.microsoft.com/office/word/2010/wordml" xmlns:w15="http://schemas.microsoft.com/office/word/2012/wordml" xmlns:wpg="http://schemas.microsoft.com/office/word/2010/wordprocessingGroup" xmlns:wpi="http://schemas.microsoft.com/office/word/2010/wordprocessingInk" xmlns:wne="http://schemas.microsoft.com/office/word/2006/wordml" xmlns:wps="http://schemas.microsoft.com/office/word/2010/wordprocessingShape" mc:Ignorable="w14 w15 wp14">
   <w:abstractNum w:abstractNumId="0" w15:restartNumberingAfterBreak="0">
     <w:nsid w:val="05634F35"/>
     <w:multiLevelType w:val="hybridMultilevel"/>
@@ -19068,50 +18427,50 @@
       </w:rPr>
     </w:lvl>
   </w:abstractNum>
-  <w:num w:numId="1" w16cid:durableId="1788236030">
+  <w:num w:numId="1">
     <w:abstractNumId w:val="2"/>
   </w:num>
-  <w:num w:numId="2" w16cid:durableId="371468532">
+  <w:num w:numId="2">
     <w:abstractNumId w:val="11"/>
   </w:num>
-  <w:num w:numId="3" w16cid:durableId="1576862737">
+  <w:num w:numId="3">
     <w:abstractNumId w:val="12"/>
   </w:num>
-  <w:num w:numId="4" w16cid:durableId="854153058">
+  <w:num w:numId="4">
     <w:abstractNumId w:val="4"/>
   </w:num>
-  <w:num w:numId="5" w16cid:durableId="83654314">
+  <w:num w:numId="5">
     <w:abstractNumId w:val="7"/>
   </w:num>
-  <w:num w:numId="6" w16cid:durableId="6829133">
+  <w:num w:numId="6">
     <w:abstractNumId w:val="3"/>
   </w:num>
-  <w:num w:numId="7" w16cid:durableId="497310364">
+  <w:num w:numId="7">
     <w:abstractNumId w:val="9"/>
   </w:num>
-  <w:num w:numId="8" w16cid:durableId="1925189750">
+  <w:num w:numId="8">
     <w:abstractNumId w:val="8"/>
   </w:num>
-  <w:num w:numId="9" w16cid:durableId="1409768696">
+  <w:num w:numId="9">
     <w:abstractNumId w:val="10"/>
   </w:num>
-  <w:num w:numId="10" w16cid:durableId="855654979">
+  <w:num w:numId="10">
     <w:abstractNumId w:val="5"/>
   </w:num>
-  <w:num w:numId="11" w16cid:durableId="1377779865">
+  <w:num w:numId="11">
     <w:abstractNumId w:val="0"/>
   </w:num>
-  <w:num w:numId="12" w16cid:durableId="1625650490">
+  <w:num w:numId="12">
     <w:abstractNumId w:val="6"/>
   </w:num>
-  <w:num w:numId="13" w16cid:durableId="251813892">
+  <w:num w:numId="13">
     <w:abstractNumId w:val="1"/>
   </w:num>
 </w:numbering>
 </file>
 
 <file path=word/styles.xml><?xml version="1.0" encoding="utf-8"?>
-<w:styles xmlns:mc="http://schemas.openxmlformats.org/markup-compatibility/2006" xmlns:r="http://schemas.openxmlformats.org/officeDocument/2006/relationships" xmlns:w="http://schemas.openxmlformats.org/wordprocessingml/2006/main" xmlns:w14="http://schemas.microsoft.com/office/word/2010/wordml" xmlns:w15="http://schemas.microsoft.com/office/word/2012/wordml" xmlns:w16cex="http://schemas.microsoft.com/office/word/2018/wordml/cex" xmlns:w16cid="http://schemas.microsoft.com/office/word/2016/wordml/cid" xmlns:w16="http://schemas.microsoft.com/office/word/2018/wordml" xmlns:w16du="http://schemas.microsoft.com/office/word/2023/wordml/word16du" xmlns:w16sdtdh="http://schemas.microsoft.com/office/word/2020/wordml/sdtdatahash" xmlns:w16sdtfl="http://schemas.microsoft.com/office/word/2024/wordml/sdtformatlock" xmlns:w16se="http://schemas.microsoft.com/office/word/2015/wordml/symex" mc:Ignorable="w14 w15 w16se w16cid w16 w16cex w16sdtdh w16sdtfl w16du">
+<w:styles xmlns:mc="http://schemas.openxmlformats.org/markup-compatibility/2006" xmlns:r="http://schemas.openxmlformats.org/officeDocument/2006/relationships" xmlns:w="http://schemas.openxmlformats.org/wordprocessingml/2006/main" xmlns:w14="http://schemas.microsoft.com/office/word/2010/wordml" xmlns:w15="http://schemas.microsoft.com/office/word/2012/wordml" mc:Ignorable="w14 w15">
   <w:docDefaults>
     <w:rPrDefault>
       <w:rPr>
@@ -19129,7 +18488,7 @@
       </w:pPr>
     </w:pPrDefault>
   </w:docDefaults>
-  <w:latentStyles w:defLockedState="0" w:defUIPriority="99" w:defSemiHidden="0" w:defUnhideWhenUsed="0" w:defQFormat="0" w:count="376">
+  <w:latentStyles w:defLockedState="0" w:defUIPriority="99" w:defSemiHidden="0" w:defUnhideWhenUsed="0" w:defQFormat="0" w:count="371">
     <w:lsdException w:name="Normal" w:uiPriority="0" w:qFormat="1"/>
     <w:lsdException w:name="heading 1" w:uiPriority="9" w:qFormat="1"/>
     <w:lsdException w:name="heading 2" w:semiHidden="1" w:uiPriority="9" w:unhideWhenUsed="1" w:qFormat="1"/>
@@ -19501,11 +18860,6 @@
     <w:lsdException w:name="List Table 5 Dark Accent 6" w:uiPriority="50"/>
     <w:lsdException w:name="List Table 6 Colorful Accent 6" w:uiPriority="51"/>
     <w:lsdException w:name="List Table 7 Colorful Accent 6" w:uiPriority="52"/>
-    <w:lsdException w:name="Mention" w:semiHidden="1" w:unhideWhenUsed="1"/>
-    <w:lsdException w:name="Smart Hyperlink" w:semiHidden="1" w:unhideWhenUsed="1"/>
-    <w:lsdException w:name="Hashtag" w:semiHidden="1" w:unhideWhenUsed="1"/>
-    <w:lsdException w:name="Unresolved Mention" w:semiHidden="1" w:unhideWhenUsed="1"/>
-    <w:lsdException w:name="Smart Link" w:semiHidden="1" w:unhideWhenUsed="1"/>
   </w:latentStyles>
   <w:style w:type="paragraph" w:default="1" w:styleId="Normal">
     <w:name w:val="Normal"/>
@@ -19549,7 +18903,7 @@
       <w:contextualSpacing/>
     </w:pPr>
   </w:style>
-  <w:style w:type="table" w:styleId="TabelacomGrelha">
+  <w:style w:type="table" w:styleId="Tabelacomgrelha">
     <w:name w:val="Table Grid"/>
     <w:basedOn w:val="Tabelanormal"/>
     <w:uiPriority w:val="39"/>
@@ -19568,7 +18922,7 @@
       </w:tblBorders>
     </w:tblPr>
   </w:style>
-  <w:style w:type="table" w:styleId="SimplesTabela3">
+  <w:style w:type="table" w:styleId="TabelaSimples3">
     <w:name w:val="Plain Table 3"/>
     <w:basedOn w:val="Tabelanormal"/>
     <w:uiPriority w:val="43"/>
@@ -20237,7 +19591,7 @@
 </file>
 
 <file path=customXml/itemProps1.xml><?xml version="1.0" encoding="utf-8"?>
-<ds:datastoreItem xmlns:ds="http://schemas.openxmlformats.org/officeDocument/2006/customXml" ds:itemID="{9109A385-1CC7-4A47-8E24-994B70455F51}">
+<ds:datastoreItem xmlns:ds="http://schemas.openxmlformats.org/officeDocument/2006/customXml" ds:itemID="{9416A410-733D-4749-B964-A296585524C6}">
   <ds:schemaRefs>
     <ds:schemaRef ds:uri="http://schemas.openxmlformats.org/officeDocument/2006/bibliography"/>
   </ds:schemaRefs>

</xml_diff>